<commit_message>
Course3Week2 -- Completed Theory Segment: Scheduling, Threads, Goroutines, Race Conditions
</commit_message>
<xml_diff>
--- a/Course3 - Concurrency/Notes.docx
+++ b/Course3 - Concurrency/Notes.docx
@@ -79,7 +79,21 @@
         <w:rPr>
           <w:lang w:eastAsia="en-CA"/>
         </w:rPr>
-        <w:t>Two Programs execute in parallel if they execute at exactly the same time</w:t>
+        <w:t xml:space="preserve">Two Programs execute in parallel if they execute at </w:t>
+      </w:r>
+      <w:proofErr w:type="gramStart"/>
+      <w:r>
+        <w:rPr>
+          <w:lang w:eastAsia="en-CA"/>
+        </w:rPr>
+        <w:t>exactly the same</w:t>
+      </w:r>
+      <w:proofErr w:type="gramEnd"/>
+      <w:r>
+        <w:rPr>
+          <w:lang w:eastAsia="en-CA"/>
+        </w:rPr>
+        <w:t xml:space="preserve"> time</w:t>
       </w:r>
     </w:p>
     <w:p>
@@ -370,7 +384,21 @@
         <w:rPr>
           <w:lang w:eastAsia="en-CA"/>
         </w:rPr>
-        <w:t>Voltage can’t go too low though</w:t>
+        <w:t xml:space="preserve">Voltage </w:t>
+      </w:r>
+      <w:proofErr w:type="gramStart"/>
+      <w:r>
+        <w:rPr>
+          <w:lang w:eastAsia="en-CA"/>
+        </w:rPr>
+        <w:t>can’t</w:t>
+      </w:r>
+      <w:proofErr w:type="gramEnd"/>
+      <w:r>
+        <w:rPr>
+          <w:lang w:eastAsia="en-CA"/>
+        </w:rPr>
+        <w:t xml:space="preserve"> go too low though</w:t>
       </w:r>
     </w:p>
     <w:p>
@@ -384,11 +412,19 @@
           <w:lang w:eastAsia="en-CA"/>
         </w:rPr>
       </w:pPr>
-      <w:r>
-        <w:rPr>
-          <w:lang w:eastAsia="en-CA"/>
-        </w:rPr>
-        <w:t>Can’t drop below threshold voltage</w:t>
+      <w:proofErr w:type="gramStart"/>
+      <w:r>
+        <w:rPr>
+          <w:lang w:eastAsia="en-CA"/>
+        </w:rPr>
+        <w:t>Can’t</w:t>
+      </w:r>
+      <w:proofErr w:type="gramEnd"/>
+      <w:r>
+        <w:rPr>
+          <w:lang w:eastAsia="en-CA"/>
+        </w:rPr>
+        <w:t xml:space="preserve"> drop below threshold voltage</w:t>
       </w:r>
     </w:p>
     <w:p>
@@ -411,6 +447,75 @@
     </w:p>
     <w:p>
       <w:pPr>
+        <w:pStyle w:val="Heading2"/>
+      </w:pPr>
+      <w:r>
+        <w:t>M1.2.1-1v3</w:t>
+      </w:r>
+      <w:r>
+        <w:t xml:space="preserve"> – Concurrent vs Parallel </w:t>
+      </w:r>
+    </w:p>
+    <w:p/>
+    <w:p>
+      <w:pPr>
+        <w:rPr>
+          <w:lang w:eastAsia="en-CA"/>
+        </w:rPr>
+      </w:pPr>
+      <w:r>
+        <w:rPr>
+          <w:lang w:eastAsia="en-CA"/>
+        </w:rPr>
+        <w:t>Concurrent Execution</w:t>
+      </w:r>
+    </w:p>
+    <w:p>
+      <w:pPr>
+        <w:pStyle w:val="ListParagraph"/>
+        <w:numPr>
+          <w:ilvl w:val="0"/>
+          <w:numId w:val="1"/>
+        </w:numPr>
+        <w:rPr>
+          <w:lang w:eastAsia="en-CA"/>
+        </w:rPr>
+      </w:pPr>
+      <w:r>
+        <w:rPr>
+          <w:lang w:eastAsia="en-CA"/>
+        </w:rPr>
+        <w:t>Not necessarily the same as parallel execution</w:t>
+      </w:r>
+    </w:p>
+    <w:p>
+      <w:pPr>
+        <w:pStyle w:val="ListParagraph"/>
+        <w:numPr>
+          <w:ilvl w:val="0"/>
+          <w:numId w:val="1"/>
+        </w:numPr>
+        <w:rPr>
+          <w:lang w:eastAsia="en-CA"/>
+        </w:rPr>
+      </w:pPr>
+      <w:r>
+        <w:rPr>
+          <w:b/>
+          <w:bCs/>
+          <w:lang w:eastAsia="en-CA"/>
+        </w:rPr>
+        <w:t>Concurrent:</w:t>
+      </w:r>
+      <w:r>
+        <w:rPr>
+          <w:lang w:eastAsia="en-CA"/>
+        </w:rPr>
+        <w:t xml:space="preserve"> start and end times overlap</w:t>
+      </w:r>
+    </w:p>
+    <w:p>
+      <w:pPr>
         <w:pStyle w:val="ListParagraph"/>
         <w:numPr>
           <w:ilvl w:val="1"/>
@@ -420,19 +525,1334 @@
           <w:lang w:eastAsia="en-CA"/>
         </w:rPr>
       </w:pPr>
-    </w:p>
-    <w:p>
-      <w:pPr>
-        <w:rPr>
-          <w:lang w:eastAsia="en-CA"/>
-        </w:rPr>
-      </w:pPr>
-    </w:p>
-    <w:p>
-      <w:pPr>
-        <w:rPr>
-          <w:lang w:val="en-US"/>
-        </w:rPr>
+      <w:r>
+        <w:rPr>
+          <w:lang w:eastAsia="en-CA"/>
+        </w:rPr>
+        <w:t xml:space="preserve">Times overlap, but </w:t>
+      </w:r>
+      <w:proofErr w:type="gramStart"/>
+      <w:r>
+        <w:rPr>
+          <w:lang w:eastAsia="en-CA"/>
+        </w:rPr>
+        <w:t>they’re</w:t>
+      </w:r>
+      <w:proofErr w:type="gramEnd"/>
+      <w:r>
+        <w:rPr>
+          <w:lang w:eastAsia="en-CA"/>
+        </w:rPr>
+        <w:t xml:space="preserve"> not actually executing at exactly the same time </w:t>
+      </w:r>
+    </w:p>
+    <w:p>
+      <w:pPr>
+        <w:pStyle w:val="ListParagraph"/>
+        <w:numPr>
+          <w:ilvl w:val="0"/>
+          <w:numId w:val="1"/>
+        </w:numPr>
+        <w:rPr>
+          <w:lang w:eastAsia="en-CA"/>
+        </w:rPr>
+      </w:pPr>
+      <w:r>
+        <w:rPr>
+          <w:b/>
+          <w:bCs/>
+          <w:lang w:eastAsia="en-CA"/>
+        </w:rPr>
+        <w:t>Parallel:</w:t>
+      </w:r>
+      <w:r>
+        <w:rPr>
+          <w:lang w:eastAsia="en-CA"/>
+        </w:rPr>
+        <w:t xml:space="preserve"> </w:t>
+      </w:r>
+      <w:r>
+        <w:rPr>
+          <w:lang w:eastAsia="en-CA"/>
+        </w:rPr>
+        <w:t xml:space="preserve">execute at </w:t>
+      </w:r>
+      <w:proofErr w:type="gramStart"/>
+      <w:r>
+        <w:rPr>
+          <w:lang w:eastAsia="en-CA"/>
+        </w:rPr>
+        <w:t>exactly the same</w:t>
+      </w:r>
+      <w:proofErr w:type="gramEnd"/>
+      <w:r>
+        <w:rPr>
+          <w:lang w:eastAsia="en-CA"/>
+        </w:rPr>
+        <w:t xml:space="preserve"> time</w:t>
+      </w:r>
+      <w:r>
+        <w:rPr>
+          <w:b/>
+          <w:bCs/>
+          <w:lang w:eastAsia="en-CA"/>
+        </w:rPr>
+        <w:t xml:space="preserve"> </w:t>
+      </w:r>
+    </w:p>
+    <w:p>
+      <w:pPr>
+        <w:pStyle w:val="ListParagraph"/>
+        <w:numPr>
+          <w:ilvl w:val="0"/>
+          <w:numId w:val="1"/>
+        </w:numPr>
+        <w:rPr>
+          <w:lang w:eastAsia="en-CA"/>
+        </w:rPr>
+      </w:pPr>
+      <w:r>
+        <w:rPr>
+          <w:lang w:eastAsia="en-CA"/>
+        </w:rPr>
+        <w:drawing>
+          <wp:inline distT="0" distB="0" distL="0" distR="0" wp14:anchorId="56E42F00" wp14:editId="0AEBFD40">
+            <wp:extent cx="4496427" cy="1781424"/>
+            <wp:effectExtent l="0" t="0" r="0" b="9525"/>
+            <wp:docPr id="4" name="Picture 4"/>
+            <wp:cNvGraphicFramePr>
+              <a:graphicFrameLocks xmlns:a="http://schemas.openxmlformats.org/drawingml/2006/main" noChangeAspect="1"/>
+            </wp:cNvGraphicFramePr>
+            <a:graphic xmlns:a="http://schemas.openxmlformats.org/drawingml/2006/main">
+              <a:graphicData uri="http://schemas.openxmlformats.org/drawingml/2006/picture">
+                <pic:pic xmlns:pic="http://schemas.openxmlformats.org/drawingml/2006/picture">
+                  <pic:nvPicPr>
+                    <pic:cNvPr id="1" name=""/>
+                    <pic:cNvPicPr/>
+                  </pic:nvPicPr>
+                  <pic:blipFill>
+                    <a:blip r:embed="rId7"/>
+                    <a:stretch>
+                      <a:fillRect/>
+                    </a:stretch>
+                  </pic:blipFill>
+                  <pic:spPr>
+                    <a:xfrm>
+                      <a:off x="0" y="0"/>
+                      <a:ext cx="4496427" cy="1781424"/>
+                    </a:xfrm>
+                    <a:prstGeom prst="rect">
+                      <a:avLst/>
+                    </a:prstGeom>
+                  </pic:spPr>
+                </pic:pic>
+              </a:graphicData>
+            </a:graphic>
+          </wp:inline>
+        </w:drawing>
+      </w:r>
+      <w:r>
+        <w:rPr>
+          <w:lang w:eastAsia="en-CA"/>
+        </w:rPr>
+        <w:t>Concurrent (left), parallel (right)</w:t>
+      </w:r>
+    </w:p>
+    <w:p>
+      <w:pPr>
+        <w:pStyle w:val="ListParagraph"/>
+        <w:numPr>
+          <w:ilvl w:val="0"/>
+          <w:numId w:val="1"/>
+        </w:numPr>
+        <w:rPr>
+          <w:lang w:eastAsia="en-CA"/>
+        </w:rPr>
+      </w:pPr>
+      <w:r>
+        <w:rPr>
+          <w:lang w:eastAsia="en-CA"/>
+        </w:rPr>
+        <w:t xml:space="preserve">Concurrent tasks may be executed on the same hardware, but they </w:t>
+      </w:r>
+      <w:proofErr w:type="gramStart"/>
+      <w:r>
+        <w:rPr>
+          <w:lang w:eastAsia="en-CA"/>
+        </w:rPr>
+        <w:t>don’t</w:t>
+      </w:r>
+      <w:proofErr w:type="gramEnd"/>
+      <w:r>
+        <w:rPr>
+          <w:lang w:eastAsia="en-CA"/>
+        </w:rPr>
+        <w:t xml:space="preserve"> have to be </w:t>
+      </w:r>
+    </w:p>
+    <w:p>
+      <w:pPr>
+        <w:rPr>
+          <w:lang w:eastAsia="en-CA"/>
+        </w:rPr>
+      </w:pPr>
+    </w:p>
+    <w:p>
+      <w:pPr>
+        <w:rPr>
+          <w:lang w:eastAsia="en-CA"/>
+        </w:rPr>
+      </w:pPr>
+      <w:r>
+        <w:rPr>
+          <w:lang w:eastAsia="en-CA"/>
+        </w:rPr>
+        <w:t xml:space="preserve">NOTE: Programmer determines which task </w:t>
+      </w:r>
+      <w:r>
+        <w:rPr>
+          <w:b/>
+          <w:bCs/>
+          <w:lang w:eastAsia="en-CA"/>
+        </w:rPr>
+        <w:t>can</w:t>
+      </w:r>
+      <w:r>
+        <w:rPr>
+          <w:lang w:eastAsia="en-CA"/>
+        </w:rPr>
+        <w:t xml:space="preserve"> be executed in parallel, not </w:t>
+      </w:r>
+      <w:r>
+        <w:rPr>
+          <w:b/>
+          <w:bCs/>
+          <w:lang w:eastAsia="en-CA"/>
+        </w:rPr>
+        <w:t>which will</w:t>
+      </w:r>
+      <w:r>
+        <w:rPr>
+          <w:lang w:eastAsia="en-CA"/>
+        </w:rPr>
+        <w:t xml:space="preserve"> be executed in parallel </w:t>
+      </w:r>
+    </w:p>
+    <w:p>
+      <w:pPr>
+        <w:rPr>
+          <w:lang w:val="en-US"/>
+        </w:rPr>
+      </w:pPr>
+    </w:p>
+    <w:p>
+      <w:pPr>
+        <w:rPr>
+          <w:lang w:val="en-US"/>
+        </w:rPr>
+      </w:pPr>
+      <w:r>
+        <w:rPr>
+          <w:lang w:val="en-US"/>
+        </w:rPr>
+        <w:t>Concurrency improves performance without parallelism</w:t>
+      </w:r>
+    </w:p>
+    <w:p>
+      <w:pPr>
+        <w:pStyle w:val="ListParagraph"/>
+        <w:numPr>
+          <w:ilvl w:val="0"/>
+          <w:numId w:val="1"/>
+        </w:numPr>
+        <w:rPr>
+          <w:lang w:val="en-US"/>
+        </w:rPr>
+      </w:pPr>
+      <w:r>
+        <w:rPr>
+          <w:lang w:val="en-US"/>
+        </w:rPr>
+        <w:t xml:space="preserve">Tasks must periodically wait for event </w:t>
+      </w:r>
+    </w:p>
+    <w:p>
+      <w:pPr>
+        <w:pStyle w:val="ListParagraph"/>
+        <w:numPr>
+          <w:ilvl w:val="1"/>
+          <w:numId w:val="1"/>
+        </w:numPr>
+        <w:rPr>
+          <w:lang w:val="en-US"/>
+        </w:rPr>
+      </w:pPr>
+      <w:r>
+        <w:rPr>
+          <w:lang w:val="en-US"/>
+        </w:rPr>
+        <w:t xml:space="preserve">Think talking to some external memory, send data on the network, io activities/accesses </w:t>
+      </w:r>
+    </w:p>
+    <w:p>
+      <w:pPr>
+        <w:rPr>
+          <w:lang w:val="en-US"/>
+        </w:rPr>
+      </w:pPr>
+      <w:r>
+        <w:rPr>
+          <w:lang w:val="en-US"/>
+        </w:rPr>
+        <w:lastRenderedPageBreak/>
+        <w:drawing>
+          <wp:inline distT="0" distB="0" distL="0" distR="0" wp14:anchorId="6D0C3702" wp14:editId="08A72B03">
+            <wp:extent cx="4610743" cy="4744112"/>
+            <wp:effectExtent l="0" t="0" r="0" b="0"/>
+            <wp:docPr id="5" name="Picture 5"/>
+            <wp:cNvGraphicFramePr>
+              <a:graphicFrameLocks xmlns:a="http://schemas.openxmlformats.org/drawingml/2006/main" noChangeAspect="1"/>
+            </wp:cNvGraphicFramePr>
+            <a:graphic xmlns:a="http://schemas.openxmlformats.org/drawingml/2006/main">
+              <a:graphicData uri="http://schemas.openxmlformats.org/drawingml/2006/picture">
+                <pic:pic xmlns:pic="http://schemas.openxmlformats.org/drawingml/2006/picture">
+                  <pic:nvPicPr>
+                    <pic:cNvPr id="1" name=""/>
+                    <pic:cNvPicPr/>
+                  </pic:nvPicPr>
+                  <pic:blipFill>
+                    <a:blip r:embed="rId8"/>
+                    <a:stretch>
+                      <a:fillRect/>
+                    </a:stretch>
+                  </pic:blipFill>
+                  <pic:spPr>
+                    <a:xfrm>
+                      <a:off x="0" y="0"/>
+                      <a:ext cx="4610743" cy="4744112"/>
+                    </a:xfrm>
+                    <a:prstGeom prst="rect">
+                      <a:avLst/>
+                    </a:prstGeom>
+                  </pic:spPr>
+                </pic:pic>
+              </a:graphicData>
+            </a:graphic>
+          </wp:inline>
+        </w:drawing>
+      </w:r>
+    </w:p>
+    <w:p>
+      <w:pPr>
+        <w:rPr>
+          <w:lang w:val="en-US"/>
+        </w:rPr>
+      </w:pPr>
+    </w:p>
+    <w:p>
+      <w:pPr>
+        <w:pStyle w:val="Heading2"/>
+        <w:rPr>
+          <w:lang w:val="en-US"/>
+        </w:rPr>
+      </w:pPr>
+      <w:r>
+        <w:rPr>
+          <w:lang w:val="en-US"/>
+        </w:rPr>
+        <w:t>Module 1 Quiz</w:t>
+      </w:r>
+    </w:p>
+    <w:p>
+      <w:pPr>
+        <w:rPr>
+          <w:lang w:val="en-US"/>
+        </w:rPr>
+      </w:pPr>
+    </w:p>
+    <w:p>
+      <w:pPr>
+        <w:rPr>
+          <w:lang w:val="en-US"/>
+        </w:rPr>
+      </w:pPr>
+      <w:r>
+        <w:rPr>
+          <w:lang w:val="en-US"/>
+        </w:rPr>
+        <w:lastRenderedPageBreak/>
+        <w:drawing>
+          <wp:inline distT="0" distB="0" distL="0" distR="0" wp14:anchorId="76E91718" wp14:editId="6727F006">
+            <wp:extent cx="4696480" cy="6373114"/>
+            <wp:effectExtent l="0" t="0" r="8890" b="8890"/>
+            <wp:docPr id="8" name="Picture 8"/>
+            <wp:cNvGraphicFramePr>
+              <a:graphicFrameLocks xmlns:a="http://schemas.openxmlformats.org/drawingml/2006/main" noChangeAspect="1"/>
+            </wp:cNvGraphicFramePr>
+            <a:graphic xmlns:a="http://schemas.openxmlformats.org/drawingml/2006/main">
+              <a:graphicData uri="http://schemas.openxmlformats.org/drawingml/2006/picture">
+                <pic:pic xmlns:pic="http://schemas.openxmlformats.org/drawingml/2006/picture">
+                  <pic:nvPicPr>
+                    <pic:cNvPr id="1" name=""/>
+                    <pic:cNvPicPr/>
+                  </pic:nvPicPr>
+                  <pic:blipFill>
+                    <a:blip r:embed="rId9"/>
+                    <a:stretch>
+                      <a:fillRect/>
+                    </a:stretch>
+                  </pic:blipFill>
+                  <pic:spPr>
+                    <a:xfrm>
+                      <a:off x="0" y="0"/>
+                      <a:ext cx="4696480" cy="6373114"/>
+                    </a:xfrm>
+                    <a:prstGeom prst="rect">
+                      <a:avLst/>
+                    </a:prstGeom>
+                  </pic:spPr>
+                </pic:pic>
+              </a:graphicData>
+            </a:graphic>
+          </wp:inline>
+        </w:drawing>
+      </w:r>
+    </w:p>
+    <w:p>
+      <w:pPr>
+        <w:rPr>
+          <w:lang w:val="en-US"/>
+        </w:rPr>
+      </w:pPr>
+      <w:r>
+        <w:rPr>
+          <w:lang w:val="en-US"/>
+        </w:rPr>
+        <w:lastRenderedPageBreak/>
+        <w:drawing>
+          <wp:inline distT="0" distB="0" distL="0" distR="0" wp14:anchorId="54233DE5" wp14:editId="670A5F0B">
+            <wp:extent cx="4925112" cy="5858693"/>
+            <wp:effectExtent l="0" t="0" r="8890" b="8890"/>
+            <wp:docPr id="9" name="Picture 9"/>
+            <wp:cNvGraphicFramePr>
+              <a:graphicFrameLocks xmlns:a="http://schemas.openxmlformats.org/drawingml/2006/main" noChangeAspect="1"/>
+            </wp:cNvGraphicFramePr>
+            <a:graphic xmlns:a="http://schemas.openxmlformats.org/drawingml/2006/main">
+              <a:graphicData uri="http://schemas.openxmlformats.org/drawingml/2006/picture">
+                <pic:pic xmlns:pic="http://schemas.openxmlformats.org/drawingml/2006/picture">
+                  <pic:nvPicPr>
+                    <pic:cNvPr id="1" name=""/>
+                    <pic:cNvPicPr/>
+                  </pic:nvPicPr>
+                  <pic:blipFill>
+                    <a:blip r:embed="rId10"/>
+                    <a:stretch>
+                      <a:fillRect/>
+                    </a:stretch>
+                  </pic:blipFill>
+                  <pic:spPr>
+                    <a:xfrm>
+                      <a:off x="0" y="0"/>
+                      <a:ext cx="4925112" cy="5858693"/>
+                    </a:xfrm>
+                    <a:prstGeom prst="rect">
+                      <a:avLst/>
+                    </a:prstGeom>
+                  </pic:spPr>
+                </pic:pic>
+              </a:graphicData>
+            </a:graphic>
+          </wp:inline>
+        </w:drawing>
+      </w:r>
+    </w:p>
+    <w:p>
+      <w:pPr>
+        <w:rPr>
+          <w:lang w:val="en-US"/>
+        </w:rPr>
+      </w:pPr>
+    </w:p>
+    <w:p>
+      <w:pPr>
+        <w:pStyle w:val="Heading1"/>
+        <w:rPr>
+          <w:lang w:val="en-US"/>
+        </w:rPr>
+      </w:pPr>
+      <w:r>
+        <w:rPr>
+          <w:lang w:val="en-US"/>
+        </w:rPr>
+        <w:t>Week 2: Concurrency Basics</w:t>
+      </w:r>
+    </w:p>
+    <w:p>
+      <w:pPr>
+        <w:pStyle w:val="Heading2"/>
+        <w:rPr>
+          <w:lang w:val="en-US"/>
+        </w:rPr>
+      </w:pPr>
+      <w:r>
+        <w:rPr>
+          <w:lang w:val="en-US"/>
+        </w:rPr>
+        <w:t>Topic 1</w:t>
+      </w:r>
+      <w:r>
+        <w:rPr>
+          <w:rStyle w:val="Heading2Char"/>
+        </w:rPr>
+        <w:t>.1 Processes</w:t>
+      </w:r>
+      <w:r>
+        <w:rPr>
+          <w:lang w:val="en-US"/>
+        </w:rPr>
+        <w:t xml:space="preserve"> </w:t>
+      </w:r>
+    </w:p>
+    <w:p>
+      <w:pPr>
+        <w:rPr>
+          <w:lang w:val="en-US"/>
+        </w:rPr>
+      </w:pPr>
+    </w:p>
+    <w:p>
+      <w:pPr>
+        <w:rPr>
+          <w:lang w:val="en-US"/>
+        </w:rPr>
+      </w:pPr>
+      <w:r>
+        <w:rPr>
+          <w:lang w:val="en-US"/>
+        </w:rPr>
+        <w:t>Processes:</w:t>
+      </w:r>
+    </w:p>
+    <w:p>
+      <w:pPr>
+        <w:pStyle w:val="ListParagraph"/>
+        <w:numPr>
+          <w:ilvl w:val="0"/>
+          <w:numId w:val="1"/>
+        </w:numPr>
+        <w:rPr>
+          <w:lang w:val="en-US"/>
+        </w:rPr>
+      </w:pPr>
+      <w:r>
+        <w:rPr>
+          <w:lang w:val="en-US"/>
+        </w:rPr>
+        <w:t>Instance of a running program</w:t>
+      </w:r>
+    </w:p>
+    <w:p>
+      <w:pPr>
+        <w:pStyle w:val="ListParagraph"/>
+        <w:numPr>
+          <w:ilvl w:val="0"/>
+          <w:numId w:val="1"/>
+        </w:numPr>
+        <w:rPr>
+          <w:lang w:val="en-US"/>
+        </w:rPr>
+      </w:pPr>
+      <w:r>
+        <w:rPr>
+          <w:lang w:val="en-US"/>
+        </w:rPr>
+        <w:t xml:space="preserve">Has memory </w:t>
+      </w:r>
+    </w:p>
+    <w:p>
+      <w:pPr>
+        <w:pStyle w:val="ListParagraph"/>
+        <w:numPr>
+          <w:ilvl w:val="1"/>
+          <w:numId w:val="1"/>
+        </w:numPr>
+        <w:rPr>
+          <w:lang w:val="en-US"/>
+        </w:rPr>
+      </w:pPr>
+      <w:r>
+        <w:rPr>
+          <w:lang w:val="en-US"/>
+        </w:rPr>
+        <w:t>Virtual address space</w:t>
+      </w:r>
+    </w:p>
+    <w:p>
+      <w:pPr>
+        <w:pStyle w:val="ListParagraph"/>
+        <w:numPr>
+          <w:ilvl w:val="1"/>
+          <w:numId w:val="1"/>
+        </w:numPr>
+        <w:rPr>
+          <w:lang w:val="en-US"/>
+        </w:rPr>
+      </w:pPr>
+      <w:r>
+        <w:rPr>
+          <w:lang w:val="en-US"/>
+        </w:rPr>
+        <w:t xml:space="preserve">Code, stack, heap, shared libraries </w:t>
+      </w:r>
+    </w:p>
+    <w:p>
+      <w:pPr>
+        <w:pStyle w:val="ListParagraph"/>
+        <w:numPr>
+          <w:ilvl w:val="0"/>
+          <w:numId w:val="1"/>
+        </w:numPr>
+        <w:rPr>
+          <w:lang w:val="en-US"/>
+        </w:rPr>
+      </w:pPr>
+      <w:r>
+        <w:rPr>
+          <w:lang w:val="en-US"/>
+        </w:rPr>
+        <w:lastRenderedPageBreak/>
+        <w:t>Registers</w:t>
+      </w:r>
+    </w:p>
+    <w:p>
+      <w:pPr>
+        <w:pStyle w:val="ListParagraph"/>
+        <w:numPr>
+          <w:ilvl w:val="1"/>
+          <w:numId w:val="1"/>
+        </w:numPr>
+        <w:rPr>
+          <w:lang w:val="en-US"/>
+        </w:rPr>
+      </w:pPr>
+      <w:r>
+        <w:rPr>
+          <w:lang w:val="en-US"/>
+        </w:rPr>
+        <w:t xml:space="preserve">Program counter, data regs, stack </w:t>
+      </w:r>
+      <w:proofErr w:type="spellStart"/>
+      <w:r>
+        <w:rPr>
+          <w:lang w:val="en-US"/>
+        </w:rPr>
+        <w:t>ptr</w:t>
+      </w:r>
+      <w:proofErr w:type="spellEnd"/>
+    </w:p>
+    <w:p>
+      <w:pPr>
+        <w:pStyle w:val="Heading2"/>
+        <w:rPr>
+          <w:lang w:val="en-US"/>
+        </w:rPr>
+      </w:pPr>
+      <w:r>
+        <w:rPr>
+          <w:lang w:val="en-US"/>
+        </w:rPr>
+        <w:t xml:space="preserve">Topic 1.2 Scheduling </w:t>
+      </w:r>
+    </w:p>
+    <w:p>
+      <w:pPr>
+        <w:rPr>
+          <w:lang w:val="en-US"/>
+        </w:rPr>
+      </w:pPr>
+      <w:r>
+        <w:rPr>
+          <w:lang w:val="en-US"/>
+        </w:rPr>
+        <w:drawing>
+          <wp:inline distT="0" distB="0" distL="0" distR="0" wp14:anchorId="11B00B4D" wp14:editId="32C7ED92">
+            <wp:extent cx="5943600" cy="3663950"/>
+            <wp:effectExtent l="0" t="0" r="0" b="0"/>
+            <wp:docPr id="10" name="Picture 10"/>
+            <wp:cNvGraphicFramePr>
+              <a:graphicFrameLocks xmlns:a="http://schemas.openxmlformats.org/drawingml/2006/main" noChangeAspect="1"/>
+            </wp:cNvGraphicFramePr>
+            <a:graphic xmlns:a="http://schemas.openxmlformats.org/drawingml/2006/main">
+              <a:graphicData uri="http://schemas.openxmlformats.org/drawingml/2006/picture">
+                <pic:pic xmlns:pic="http://schemas.openxmlformats.org/drawingml/2006/picture">
+                  <pic:nvPicPr>
+                    <pic:cNvPr id="1" name=""/>
+                    <pic:cNvPicPr/>
+                  </pic:nvPicPr>
+                  <pic:blipFill>
+                    <a:blip r:embed="rId11"/>
+                    <a:stretch>
+                      <a:fillRect/>
+                    </a:stretch>
+                  </pic:blipFill>
+                  <pic:spPr>
+                    <a:xfrm>
+                      <a:off x="0" y="0"/>
+                      <a:ext cx="5943600" cy="3663950"/>
+                    </a:xfrm>
+                    <a:prstGeom prst="rect">
+                      <a:avLst/>
+                    </a:prstGeom>
+                  </pic:spPr>
+                </pic:pic>
+              </a:graphicData>
+            </a:graphic>
+          </wp:inline>
+        </w:drawing>
+      </w:r>
+    </w:p>
+    <w:p>
+      <w:pPr>
+        <w:rPr>
+          <w:lang w:val="en-US"/>
+        </w:rPr>
+      </w:pPr>
+      <w:r>
+        <w:rPr>
+          <w:lang w:val="en-US"/>
+        </w:rPr>
+        <w:t xml:space="preserve">When it moves to another process, it’s </w:t>
+      </w:r>
+      <w:proofErr w:type="gramStart"/>
+      <w:r>
+        <w:rPr>
+          <w:lang w:val="en-US"/>
+        </w:rPr>
+        <w:t xml:space="preserve">called  </w:t>
+      </w:r>
+      <w:r>
+        <w:rPr>
+          <w:b/>
+          <w:bCs/>
+          <w:lang w:val="en-US"/>
+        </w:rPr>
+        <w:t>context</w:t>
+      </w:r>
+      <w:proofErr w:type="gramEnd"/>
+      <w:r>
+        <w:rPr>
+          <w:b/>
+          <w:bCs/>
+          <w:lang w:val="en-US"/>
+        </w:rPr>
+        <w:t xml:space="preserve"> switch</w:t>
+      </w:r>
+    </w:p>
+    <w:p>
+      <w:pPr>
+        <w:rPr>
+          <w:lang w:val="en-US"/>
+        </w:rPr>
+      </w:pPr>
+      <w:r>
+        <w:rPr>
+          <w:lang w:val="en-US"/>
+        </w:rPr>
+        <w:drawing>
+          <wp:inline distT="0" distB="0" distL="0" distR="0" wp14:anchorId="6DC7DD53" wp14:editId="57088364">
+            <wp:extent cx="5943600" cy="2950845"/>
+            <wp:effectExtent l="0" t="0" r="0" b="1905"/>
+            <wp:docPr id="11" name="Picture 11"/>
+            <wp:cNvGraphicFramePr>
+              <a:graphicFrameLocks xmlns:a="http://schemas.openxmlformats.org/drawingml/2006/main" noChangeAspect="1"/>
+            </wp:cNvGraphicFramePr>
+            <a:graphic xmlns:a="http://schemas.openxmlformats.org/drawingml/2006/main">
+              <a:graphicData uri="http://schemas.openxmlformats.org/drawingml/2006/picture">
+                <pic:pic xmlns:pic="http://schemas.openxmlformats.org/drawingml/2006/picture">
+                  <pic:nvPicPr>
+                    <pic:cNvPr id="1" name=""/>
+                    <pic:cNvPicPr/>
+                  </pic:nvPicPr>
+                  <pic:blipFill>
+                    <a:blip r:embed="rId12"/>
+                    <a:stretch>
+                      <a:fillRect/>
+                    </a:stretch>
+                  </pic:blipFill>
+                  <pic:spPr>
+                    <a:xfrm>
+                      <a:off x="0" y="0"/>
+                      <a:ext cx="5943600" cy="2950845"/>
+                    </a:xfrm>
+                    <a:prstGeom prst="rect">
+                      <a:avLst/>
+                    </a:prstGeom>
+                  </pic:spPr>
+                </pic:pic>
+              </a:graphicData>
+            </a:graphic>
+          </wp:inline>
+        </w:drawing>
+      </w:r>
+    </w:p>
+    <w:p>
+      <w:pPr>
+        <w:rPr>
+          <w:lang w:val="en-US"/>
+        </w:rPr>
+      </w:pPr>
+      <w:r>
+        <w:rPr>
+          <w:lang w:val="en-US"/>
+        </w:rPr>
+        <w:t xml:space="preserve">Before a context switch, you need to save the state of the current process </w:t>
+      </w:r>
+    </w:p>
+    <w:p>
+      <w:pPr>
+        <w:pStyle w:val="Heading2"/>
+        <w:rPr>
+          <w:lang w:val="en-US"/>
+        </w:rPr>
+      </w:pPr>
+      <w:r>
+        <w:rPr>
+          <w:lang w:val="en-US"/>
+        </w:rPr>
+        <w:lastRenderedPageBreak/>
+        <w:t>Topic 1.3 Threads and Goroutines</w:t>
+      </w:r>
+    </w:p>
+    <w:p>
+      <w:pPr>
+        <w:rPr>
+          <w:lang w:val="en-US"/>
+        </w:rPr>
+      </w:pPr>
+    </w:p>
+    <w:p>
+      <w:pPr>
+        <w:pStyle w:val="ListParagraph"/>
+        <w:numPr>
+          <w:ilvl w:val="0"/>
+          <w:numId w:val="1"/>
+        </w:numPr>
+        <w:rPr>
+          <w:lang w:val="en-US"/>
+        </w:rPr>
+      </w:pPr>
+      <w:r>
+        <w:rPr>
+          <w:lang w:val="en-US"/>
+        </w:rPr>
+        <w:t>Context switch can be slow (move something into memory, pull it back out later)</w:t>
+      </w:r>
+    </w:p>
+    <w:p>
+      <w:pPr>
+        <w:pStyle w:val="ListParagraph"/>
+        <w:numPr>
+          <w:ilvl w:val="0"/>
+          <w:numId w:val="1"/>
+        </w:numPr>
+        <w:rPr>
+          <w:lang w:val="en-US"/>
+        </w:rPr>
+      </w:pPr>
+      <w:r>
+        <w:rPr>
+          <w:lang w:val="en-US"/>
+        </w:rPr>
+        <w:t>Threads can share some context</w:t>
+      </w:r>
+    </w:p>
+    <w:p>
+      <w:pPr>
+        <w:pStyle w:val="ListParagraph"/>
+        <w:numPr>
+          <w:ilvl w:val="0"/>
+          <w:numId w:val="1"/>
+        </w:numPr>
+        <w:rPr>
+          <w:lang w:val="en-US"/>
+        </w:rPr>
+      </w:pPr>
+      <w:r>
+        <w:rPr>
+          <w:lang w:val="en-US"/>
+        </w:rPr>
+        <w:t xml:space="preserve">Many threads can exist in one process </w:t>
+      </w:r>
+    </w:p>
+    <w:p>
+      <w:pPr>
+        <w:rPr>
+          <w:lang w:val="en-US"/>
+        </w:rPr>
+      </w:pPr>
+      <w:r>
+        <w:rPr>
+          <w:lang w:val="en-US"/>
+        </w:rPr>
+        <w:drawing>
+          <wp:inline distT="0" distB="0" distL="0" distR="0" wp14:anchorId="60C7B18B" wp14:editId="02FB7315">
+            <wp:extent cx="5943600" cy="2724150"/>
+            <wp:effectExtent l="0" t="0" r="0" b="0"/>
+            <wp:docPr id="12" name="Picture 12"/>
+            <wp:cNvGraphicFramePr>
+              <a:graphicFrameLocks xmlns:a="http://schemas.openxmlformats.org/drawingml/2006/main" noChangeAspect="1"/>
+            </wp:cNvGraphicFramePr>
+            <a:graphic xmlns:a="http://schemas.openxmlformats.org/drawingml/2006/main">
+              <a:graphicData uri="http://schemas.openxmlformats.org/drawingml/2006/picture">
+                <pic:pic xmlns:pic="http://schemas.openxmlformats.org/drawingml/2006/picture">
+                  <pic:nvPicPr>
+                    <pic:cNvPr id="1" name=""/>
+                    <pic:cNvPicPr/>
+                  </pic:nvPicPr>
+                  <pic:blipFill>
+                    <a:blip r:embed="rId13"/>
+                    <a:stretch>
+                      <a:fillRect/>
+                    </a:stretch>
+                  </pic:blipFill>
+                  <pic:spPr>
+                    <a:xfrm>
+                      <a:off x="0" y="0"/>
+                      <a:ext cx="5943600" cy="2724150"/>
+                    </a:xfrm>
+                    <a:prstGeom prst="rect">
+                      <a:avLst/>
+                    </a:prstGeom>
+                  </pic:spPr>
+                </pic:pic>
+              </a:graphicData>
+            </a:graphic>
+          </wp:inline>
+        </w:drawing>
+      </w:r>
+    </w:p>
+    <w:p>
+      <w:pPr>
+        <w:rPr>
+          <w:lang w:val="en-US"/>
+        </w:rPr>
+      </w:pPr>
+      <w:r>
+        <w:rPr>
+          <w:lang w:val="en-US"/>
+        </w:rPr>
+        <w:t xml:space="preserve">Shared quantities in yellow box </w:t>
+      </w:r>
+    </w:p>
+    <w:p>
+      <w:pPr>
+        <w:rPr>
+          <w:b/>
+          <w:bCs/>
+          <w:lang w:val="en-US"/>
+        </w:rPr>
+      </w:pPr>
+      <w:r>
+        <w:rPr>
+          <w:b/>
+          <w:bCs/>
+          <w:lang w:val="en-US"/>
+        </w:rPr>
+        <w:t>Goroutines</w:t>
+      </w:r>
+    </w:p>
+    <w:p>
+      <w:pPr>
+        <w:pStyle w:val="ListParagraph"/>
+        <w:numPr>
+          <w:ilvl w:val="0"/>
+          <w:numId w:val="1"/>
+        </w:numPr>
+        <w:rPr>
+          <w:lang w:val="en-US"/>
+        </w:rPr>
+      </w:pPr>
+      <w:r>
+        <w:rPr>
+          <w:lang w:val="en-US"/>
+        </w:rPr>
+        <w:t>Like a thread in Go</w:t>
+      </w:r>
+    </w:p>
+    <w:p>
+      <w:pPr>
+        <w:pStyle w:val="ListParagraph"/>
+        <w:numPr>
+          <w:ilvl w:val="0"/>
+          <w:numId w:val="1"/>
+        </w:numPr>
+        <w:rPr>
+          <w:lang w:val="en-US"/>
+        </w:rPr>
+      </w:pPr>
+      <w:r>
+        <w:rPr>
+          <w:lang w:val="en-US"/>
+        </w:rPr>
+        <w:t xml:space="preserve">Many goroutines execute within a single OS thread </w:t>
+      </w:r>
+    </w:p>
+    <w:p>
+      <w:pPr>
+        <w:pStyle w:val="ListParagraph"/>
+        <w:numPr>
+          <w:ilvl w:val="0"/>
+          <w:numId w:val="1"/>
+        </w:numPr>
+        <w:rPr>
+          <w:lang w:val="en-US"/>
+        </w:rPr>
+      </w:pPr>
+      <w:r>
+        <w:rPr>
+          <w:lang w:val="en-US"/>
+        </w:rPr>
+        <w:drawing>
+          <wp:inline distT="0" distB="0" distL="0" distR="0" wp14:anchorId="74EEBAC7" wp14:editId="68343C5B">
+            <wp:extent cx="4162425" cy="2543259"/>
+            <wp:effectExtent l="0" t="0" r="0" b="9525"/>
+            <wp:docPr id="13" name="Picture 13"/>
+            <wp:cNvGraphicFramePr>
+              <a:graphicFrameLocks xmlns:a="http://schemas.openxmlformats.org/drawingml/2006/main" noChangeAspect="1"/>
+            </wp:cNvGraphicFramePr>
+            <a:graphic xmlns:a="http://schemas.openxmlformats.org/drawingml/2006/main">
+              <a:graphicData uri="http://schemas.openxmlformats.org/drawingml/2006/picture">
+                <pic:pic xmlns:pic="http://schemas.openxmlformats.org/drawingml/2006/picture">
+                  <pic:nvPicPr>
+                    <pic:cNvPr id="1" name=""/>
+                    <pic:cNvPicPr/>
+                  </pic:nvPicPr>
+                  <pic:blipFill>
+                    <a:blip r:embed="rId14"/>
+                    <a:stretch>
+                      <a:fillRect/>
+                    </a:stretch>
+                  </pic:blipFill>
+                  <pic:spPr>
+                    <a:xfrm>
+                      <a:off x="0" y="0"/>
+                      <a:ext cx="4174325" cy="2550530"/>
+                    </a:xfrm>
+                    <a:prstGeom prst="rect">
+                      <a:avLst/>
+                    </a:prstGeom>
+                  </pic:spPr>
+                </pic:pic>
+              </a:graphicData>
+            </a:graphic>
+          </wp:inline>
+        </w:drawing>
+      </w:r>
+    </w:p>
+    <w:p>
+      <w:pPr>
+        <w:pStyle w:val="ListParagraph"/>
+        <w:numPr>
+          <w:ilvl w:val="0"/>
+          <w:numId w:val="1"/>
+        </w:numPr>
+        <w:rPr>
+          <w:lang w:val="en-US"/>
+        </w:rPr>
+      </w:pPr>
+      <w:r>
+        <w:rPr>
+          <w:lang w:val="en-US"/>
+        </w:rPr>
+        <w:t xml:space="preserve">OS schedules the main </w:t>
+      </w:r>
+      <w:proofErr w:type="gramStart"/>
+      <w:r>
+        <w:rPr>
+          <w:lang w:val="en-US"/>
+        </w:rPr>
+        <w:t>thread,</w:t>
+      </w:r>
+      <w:proofErr w:type="gramEnd"/>
+      <w:r>
+        <w:rPr>
+          <w:lang w:val="en-US"/>
+        </w:rPr>
+        <w:t xml:space="preserve"> GO handles the scheduling for the </w:t>
+      </w:r>
+      <w:r>
+        <w:rPr>
+          <w:lang w:val="en-US"/>
+        </w:rPr>
+        <w:t xml:space="preserve">goroutines </w:t>
+      </w:r>
+    </w:p>
+    <w:p>
+      <w:pPr>
+        <w:rPr>
+          <w:lang w:val="en-US"/>
+        </w:rPr>
+      </w:pPr>
+      <w:r>
+        <w:rPr>
+          <w:lang w:val="en-US"/>
+        </w:rPr>
+        <w:t>Switching is handled by the GO runtime scheduler</w:t>
+      </w:r>
+    </w:p>
+    <w:p>
+      <w:pPr>
+        <w:pStyle w:val="ListParagraph"/>
+        <w:numPr>
+          <w:ilvl w:val="0"/>
+          <w:numId w:val="1"/>
+        </w:numPr>
+        <w:rPr>
+          <w:lang w:val="en-US"/>
+        </w:rPr>
+      </w:pPr>
+      <w:r>
+        <w:rPr>
+          <w:lang w:val="en-US"/>
+        </w:rPr>
+        <w:lastRenderedPageBreak/>
+        <w:t>Schedules goroutines inside an OS thread</w:t>
+      </w:r>
+    </w:p>
+    <w:p>
+      <w:pPr>
+        <w:pStyle w:val="ListParagraph"/>
+        <w:numPr>
+          <w:ilvl w:val="0"/>
+          <w:numId w:val="1"/>
+        </w:numPr>
+        <w:rPr>
+          <w:lang w:val="en-US"/>
+        </w:rPr>
+      </w:pPr>
+      <w:r>
+        <w:rPr>
+          <w:lang w:val="en-US"/>
+        </w:rPr>
+        <w:t>Like a little OS inside a single OS thread</w:t>
+      </w:r>
+    </w:p>
+    <w:p>
+      <w:pPr>
+        <w:pStyle w:val="ListParagraph"/>
+        <w:numPr>
+          <w:ilvl w:val="0"/>
+          <w:numId w:val="1"/>
+        </w:numPr>
+        <w:rPr>
+          <w:lang w:val="en-US"/>
+        </w:rPr>
+      </w:pPr>
+      <w:r>
+        <w:rPr>
+          <w:lang w:val="en-US"/>
+        </w:rPr>
+        <w:drawing>
+          <wp:inline distT="0" distB="0" distL="0" distR="0" wp14:anchorId="1BDC40DD" wp14:editId="1BE52523">
+            <wp:extent cx="3686175" cy="2717373"/>
+            <wp:effectExtent l="0" t="0" r="0" b="6985"/>
+            <wp:docPr id="14" name="Picture 14"/>
+            <wp:cNvGraphicFramePr>
+              <a:graphicFrameLocks xmlns:a="http://schemas.openxmlformats.org/drawingml/2006/main" noChangeAspect="1"/>
+            </wp:cNvGraphicFramePr>
+            <a:graphic xmlns:a="http://schemas.openxmlformats.org/drawingml/2006/main">
+              <a:graphicData uri="http://schemas.openxmlformats.org/drawingml/2006/picture">
+                <pic:pic xmlns:pic="http://schemas.openxmlformats.org/drawingml/2006/picture">
+                  <pic:nvPicPr>
+                    <pic:cNvPr id="1" name=""/>
+                    <pic:cNvPicPr/>
+                  </pic:nvPicPr>
+                  <pic:blipFill>
+                    <a:blip r:embed="rId15"/>
+                    <a:stretch>
+                      <a:fillRect/>
+                    </a:stretch>
+                  </pic:blipFill>
+                  <pic:spPr>
+                    <a:xfrm>
+                      <a:off x="0" y="0"/>
+                      <a:ext cx="3704907" cy="2731182"/>
+                    </a:xfrm>
+                    <a:prstGeom prst="rect">
+                      <a:avLst/>
+                    </a:prstGeom>
+                  </pic:spPr>
+                </pic:pic>
+              </a:graphicData>
+            </a:graphic>
+          </wp:inline>
+        </w:drawing>
+      </w:r>
+    </w:p>
+    <w:p>
+      <w:pPr>
+        <w:pStyle w:val="Heading2"/>
+      </w:pPr>
+      <w:r>
+        <w:t xml:space="preserve">Topic 1.2 Interleaving </w:t>
+      </w:r>
+    </w:p>
+    <w:p>
+      <w:pPr>
+        <w:pStyle w:val="ListParagraph"/>
+        <w:numPr>
+          <w:ilvl w:val="0"/>
+          <w:numId w:val="1"/>
+        </w:numPr>
+      </w:pPr>
+      <w:r>
+        <w:t xml:space="preserve">Concurrent code can make debugging far more challenging </w:t>
+      </w:r>
+    </w:p>
+    <w:p>
+      <w:pPr>
+        <w:pStyle w:val="ListParagraph"/>
+        <w:numPr>
+          <w:ilvl w:val="0"/>
+          <w:numId w:val="1"/>
+        </w:numPr>
+      </w:pPr>
+      <w:r>
+        <w:t xml:space="preserve">Order of execution between concurrent tasks is unknown </w:t>
+      </w:r>
+    </w:p>
+    <w:p>
+      <w:pPr>
+        <w:pStyle w:val="ListParagraph"/>
+        <w:numPr>
+          <w:ilvl w:val="0"/>
+          <w:numId w:val="1"/>
+        </w:numPr>
+      </w:pPr>
+      <w:proofErr w:type="spellStart"/>
+      <w:r>
+        <w:t>Interleavings</w:t>
+      </w:r>
+      <w:proofErr w:type="spellEnd"/>
+      <w:r>
+        <w:t xml:space="preserve"> between tasks is unknown </w:t>
+      </w:r>
+    </w:p>
+    <w:p>
+      <w:r>
+        <w:drawing>
+          <wp:inline distT="0" distB="0" distL="0" distR="0" wp14:anchorId="669643B1" wp14:editId="2DAFC155">
+            <wp:extent cx="3210373" cy="1171739"/>
+            <wp:effectExtent l="0" t="0" r="0" b="9525"/>
+            <wp:docPr id="15" name="Picture 15"/>
+            <wp:cNvGraphicFramePr>
+              <a:graphicFrameLocks xmlns:a="http://schemas.openxmlformats.org/drawingml/2006/main" noChangeAspect="1"/>
+            </wp:cNvGraphicFramePr>
+            <a:graphic xmlns:a="http://schemas.openxmlformats.org/drawingml/2006/main">
+              <a:graphicData uri="http://schemas.openxmlformats.org/drawingml/2006/picture">
+                <pic:pic xmlns:pic="http://schemas.openxmlformats.org/drawingml/2006/picture">
+                  <pic:nvPicPr>
+                    <pic:cNvPr id="1" name=""/>
+                    <pic:cNvPicPr/>
+                  </pic:nvPicPr>
+                  <pic:blipFill>
+                    <a:blip r:embed="rId16"/>
+                    <a:stretch>
+                      <a:fillRect/>
+                    </a:stretch>
+                  </pic:blipFill>
+                  <pic:spPr>
+                    <a:xfrm>
+                      <a:off x="0" y="0"/>
+                      <a:ext cx="3210373" cy="1171739"/>
+                    </a:xfrm>
+                    <a:prstGeom prst="rect">
+                      <a:avLst/>
+                    </a:prstGeom>
+                  </pic:spPr>
+                </pic:pic>
+              </a:graphicData>
+            </a:graphic>
+          </wp:inline>
+        </w:drawing>
+      </w:r>
+    </w:p>
+    <w:p>
+      <w:r>
+        <w:drawing>
+          <wp:inline distT="0" distB="0" distL="0" distR="0" wp14:anchorId="03B4A69B" wp14:editId="3A1B961D">
+            <wp:extent cx="2377065" cy="2767330"/>
+            <wp:effectExtent l="0" t="0" r="4445" b="0"/>
+            <wp:docPr id="16" name="Picture 16"/>
+            <wp:cNvGraphicFramePr>
+              <a:graphicFrameLocks xmlns:a="http://schemas.openxmlformats.org/drawingml/2006/main" noChangeAspect="1"/>
+            </wp:cNvGraphicFramePr>
+            <a:graphic xmlns:a="http://schemas.openxmlformats.org/drawingml/2006/main">
+              <a:graphicData uri="http://schemas.openxmlformats.org/drawingml/2006/picture">
+                <pic:pic xmlns:pic="http://schemas.openxmlformats.org/drawingml/2006/picture">
+                  <pic:nvPicPr>
+                    <pic:cNvPr id="1" name=""/>
+                    <pic:cNvPicPr/>
+                  </pic:nvPicPr>
+                  <pic:blipFill>
+                    <a:blip r:embed="rId17"/>
+                    <a:stretch>
+                      <a:fillRect/>
+                    </a:stretch>
+                  </pic:blipFill>
+                  <pic:spPr>
+                    <a:xfrm>
+                      <a:off x="0" y="0"/>
+                      <a:ext cx="2382449" cy="2773598"/>
+                    </a:xfrm>
+                    <a:prstGeom prst="rect">
+                      <a:avLst/>
+                    </a:prstGeom>
+                  </pic:spPr>
+                </pic:pic>
+              </a:graphicData>
+            </a:graphic>
+          </wp:inline>
+        </w:drawing>
+      </w:r>
+    </w:p>
+    <w:p>
+      <w:pPr>
+        <w:pStyle w:val="ListParagraph"/>
+        <w:numPr>
+          <w:ilvl w:val="0"/>
+          <w:numId w:val="1"/>
+        </w:numPr>
+      </w:pPr>
+      <w:proofErr w:type="spellStart"/>
+      <w:r>
+        <w:lastRenderedPageBreak/>
+        <w:t>Interleavings</w:t>
+      </w:r>
+      <w:proofErr w:type="spellEnd"/>
+      <w:r>
+        <w:t xml:space="preserve"> occurring at the machine code level </w:t>
+      </w:r>
+    </w:p>
+    <w:p>
+      <w:pPr>
+        <w:pStyle w:val="ListParagraph"/>
+        <w:numPr>
+          <w:ilvl w:val="0"/>
+          <w:numId w:val="1"/>
+        </w:numPr>
+      </w:pPr>
+      <w:r>
+        <w:t xml:space="preserve">Ordering is non-deterministic </w:t>
+      </w:r>
+    </w:p>
+    <w:p>
+      <w:pPr>
+        <w:pStyle w:val="ListParagraph"/>
+        <w:numPr>
+          <w:ilvl w:val="0"/>
+          <w:numId w:val="1"/>
+        </w:numPr>
       </w:pPr>
     </w:p>
     <w:sectPr>

</xml_diff>